<commit_message>
SHA-5 DEFINICION DE ROLES
</commit_message>
<xml_diff>
--- a/Sprint 1.docx
+++ b/Sprint 1.docx
@@ -105,7 +105,6 @@
                 <w:szCs w:val="24"/>
               </w:rPr>
             </w:pPr>
-            <w:proofErr w:type="spellStart"/>
             <w:r>
               <w:rPr>
                 <w:rFonts w:cstheme="minorHAnsi"/>
@@ -115,7 +114,6 @@
               </w:rPr>
               <w:t>ShoopingApp</w:t>
             </w:r>
-            <w:proofErr w:type="spellEnd"/>
           </w:p>
         </w:tc>
       </w:tr>
@@ -167,7 +165,23 @@
                 <w:sz w:val="24"/>
                 <w:szCs w:val="24"/>
               </w:rPr>
-              <w:t>Código/Número del equipo</w:t>
+              <w:t>Z3</w:t>
+            </w:r>
+            <w:r>
+              <w:rPr>
+                <w:rFonts w:cstheme="minorHAnsi"/>
+                <w:sz w:val="24"/>
+                <w:szCs w:val="24"/>
+              </w:rPr>
+              <w:t>/</w:t>
+            </w:r>
+            <w:r>
+              <w:rPr>
+                <w:rFonts w:cstheme="minorHAnsi"/>
+                <w:sz w:val="24"/>
+                <w:szCs w:val="24"/>
+              </w:rPr>
+              <w:t>Grupo 3</w:t>
             </w:r>
           </w:p>
         </w:tc>
@@ -227,7 +241,7 @@
                 <w:sz w:val="24"/>
                 <w:szCs w:val="24"/>
               </w:rPr>
-              <w:t>xx</w:t>
+              <w:t>1</w:t>
             </w:r>
           </w:p>
         </w:tc>
@@ -285,7 +299,23 @@
                 <w:sz w:val="24"/>
                 <w:szCs w:val="24"/>
               </w:rPr>
-              <w:t xml:space="preserve">&lt;Grupo XX&gt; </w:t>
+              <w:t xml:space="preserve">&lt;Grupo </w:t>
+            </w:r>
+            <w:r>
+              <w:rPr>
+                <w:rFonts w:cstheme="minorHAnsi"/>
+                <w:sz w:val="24"/>
+                <w:szCs w:val="24"/>
+              </w:rPr>
+              <w:t>3</w:t>
+            </w:r>
+            <w:r>
+              <w:rPr>
+                <w:rFonts w:cstheme="minorHAnsi"/>
+                <w:sz w:val="24"/>
+                <w:szCs w:val="24"/>
+              </w:rPr>
+              <w:t xml:space="preserve">&gt; </w:t>
             </w:r>
           </w:p>
         </w:tc>
@@ -436,18 +466,8 @@
                 <w:sz w:val="24"/>
                 <w:szCs w:val="24"/>
               </w:rPr>
-              <w:t xml:space="preserve">Jader </w:t>
-            </w:r>
-            <w:proofErr w:type="spellStart"/>
-            <w:r>
-              <w:rPr>
-                <w:rFonts w:cstheme="minorHAnsi"/>
-                <w:sz w:val="24"/>
-                <w:szCs w:val="24"/>
-              </w:rPr>
-              <w:t>Jimenez</w:t>
-            </w:r>
-            <w:proofErr w:type="spellEnd"/>
+              <w:t>Jader Jimenez</w:t>
+            </w:r>
           </w:p>
         </w:tc>
         <w:tc>
@@ -512,19 +532,8 @@
                 <w:szCs w:val="24"/>
                 <w:lang w:val="en-US"/>
               </w:rPr>
-              <w:t xml:space="preserve">/ </w:t>
-            </w:r>
-            <w:proofErr w:type="spellStart"/>
-            <w:r>
-              <w:rPr>
-                <w:rFonts w:cstheme="minorHAnsi"/>
-                <w:sz w:val="24"/>
-                <w:szCs w:val="24"/>
-                <w:lang w:val="en-US"/>
-              </w:rPr>
-              <w:t>Líder</w:t>
-            </w:r>
-            <w:proofErr w:type="spellEnd"/>
+              <w:t>/ Líder</w:t>
+            </w:r>
           </w:p>
         </w:tc>
       </w:tr>
@@ -553,19 +562,8 @@
                 <w:szCs w:val="24"/>
                 <w:lang w:val="en-US"/>
               </w:rPr>
-              <w:t xml:space="preserve">Carlos </w:t>
-            </w:r>
-            <w:proofErr w:type="spellStart"/>
-            <w:r>
-              <w:rPr>
-                <w:rFonts w:cstheme="minorHAnsi"/>
-                <w:sz w:val="24"/>
-                <w:szCs w:val="24"/>
-                <w:lang w:val="en-US"/>
-              </w:rPr>
-              <w:t>Palmera</w:t>
-            </w:r>
-            <w:proofErr w:type="spellEnd"/>
+              <w:t>Carlos Palmera</w:t>
+            </w:r>
           </w:p>
         </w:tc>
         <w:tc>
@@ -615,7 +613,6 @@
               </w:rPr>
               <w:t xml:space="preserve">Desarrollador </w:t>
             </w:r>
-            <w:proofErr w:type="spellStart"/>
             <w:r>
               <w:rPr>
                 <w:rFonts w:cstheme="minorHAnsi"/>
@@ -624,7 +621,6 @@
               </w:rPr>
               <w:t>Frontend</w:t>
             </w:r>
-            <w:proofErr w:type="spellEnd"/>
           </w:p>
         </w:tc>
       </w:tr>
@@ -730,18 +726,8 @@
                 <w:sz w:val="24"/>
                 <w:szCs w:val="24"/>
               </w:rPr>
-              <w:t xml:space="preserve">Wilfredo </w:t>
-            </w:r>
-            <w:proofErr w:type="spellStart"/>
-            <w:r>
-              <w:rPr>
-                <w:rFonts w:cstheme="minorHAnsi"/>
-                <w:sz w:val="24"/>
-                <w:szCs w:val="24"/>
-              </w:rPr>
-              <w:t>Hernandez</w:t>
-            </w:r>
-            <w:proofErr w:type="spellEnd"/>
+              <w:t>Wilfredo Hernandez</w:t>
+            </w:r>
           </w:p>
         </w:tc>
         <w:tc>
@@ -861,18 +847,8 @@
                 <w:sz w:val="24"/>
                 <w:szCs w:val="24"/>
               </w:rPr>
-              <w:t xml:space="preserve">Desarrollador Full </w:t>
-            </w:r>
-            <w:proofErr w:type="spellStart"/>
-            <w:r>
-              <w:rPr>
-                <w:rFonts w:cstheme="minorHAnsi"/>
-                <w:sz w:val="24"/>
-                <w:szCs w:val="24"/>
-              </w:rPr>
-              <w:t>Stack</w:t>
-            </w:r>
-            <w:proofErr w:type="spellEnd"/>
+              <w:t>Desarrollador Full Stack</w:t>
+            </w:r>
           </w:p>
         </w:tc>
       </w:tr>

</xml_diff>